<commit_message>
added hibernate validation tutorial =\
</commit_message>
<xml_diff>
--- a/Spring MVC Tutorial - Part 2.docx
+++ b/Spring MVC Tutorial - Part 2.docx
@@ -893,52 +893,1980 @@
       </w:r>
     </w:p>
     <w:p>
-      <w:pPr>
-        <w:rPr>
-          <w:b/>
-          <w:lang w:val="en-US"/>
-        </w:rPr>
-      </w:pPr>
-      <w:r>
-        <w:rPr>
-          <w:b/>
-          <w:lang w:val="en-US"/>
-        </w:rPr>
-        <w:t>Sergey</w:t>
+      <w:r>
+        <w:t xml:space="preserve">В </w:t>
+      </w:r>
+      <w:r>
+        <w:rPr>
+          <w:lang w:val="en-US"/>
+        </w:rPr>
+        <w:t xml:space="preserve">Spring </w:t>
+      </w:r>
+      <w:r>
+        <w:t xml:space="preserve">присутствует возможность </w:t>
+      </w:r>
+      <w:proofErr w:type="spellStart"/>
+      <w:r>
+        <w:t>валидации</w:t>
+      </w:r>
+      <w:proofErr w:type="spellEnd"/>
+      <w:r>
+        <w:t xml:space="preserve"> </w:t>
+      </w:r>
+      <w:proofErr w:type="spellStart"/>
+      <w:r>
+        <w:t>бинов</w:t>
+      </w:r>
+      <w:proofErr w:type="spellEnd"/>
+      <w:r>
+        <w:t xml:space="preserve"> (</w:t>
+      </w:r>
+      <w:r>
+        <w:rPr>
+          <w:lang w:val="en-US"/>
+        </w:rPr>
+        <w:t>Bean Validation) JSR-303</w:t>
+      </w:r>
+      <w:r>
+        <w:t xml:space="preserve">. Для </w:t>
+      </w:r>
+      <w:proofErr w:type="spellStart"/>
+      <w:r>
+        <w:t>валидации</w:t>
+      </w:r>
+      <w:proofErr w:type="spellEnd"/>
+      <w:r>
+        <w:t xml:space="preserve"> мы будем использовать </w:t>
+      </w:r>
+      <w:r>
+        <w:rPr>
+          <w:lang w:val="en-US"/>
+        </w:rPr>
+        <w:t xml:space="preserve">Hibernate Validation. </w:t>
+      </w:r>
+      <w:r>
+        <w:t xml:space="preserve">Рассмотрим </w:t>
+      </w:r>
+      <w:proofErr w:type="spellStart"/>
+      <w:r>
+        <w:t>валидацию</w:t>
+      </w:r>
+      <w:proofErr w:type="spellEnd"/>
+      <w:r>
+        <w:t xml:space="preserve"> на примере класса </w:t>
+      </w:r>
+      <w:r>
+        <w:rPr>
+          <w:lang w:val="en-US"/>
+        </w:rPr>
+        <w:t>User</w:t>
+      </w:r>
+      <w:r>
+        <w:t>, который содержит сущностью аутентифицированного пользователя.</w:t>
+      </w:r>
+    </w:p>
+    <w:p>
+      <w:pPr>
+        <w:rPr>
+          <w:rFonts w:eastAsia="Times New Roman" w:cs="Times New Roman"/>
+        </w:rPr>
+      </w:pPr>
+      <w:r>
+        <w:t xml:space="preserve">Для использования </w:t>
+      </w:r>
+      <w:proofErr w:type="spellStart"/>
+      <w:r>
+        <w:t>валидации</w:t>
+      </w:r>
+      <w:proofErr w:type="spellEnd"/>
+      <w:r>
+        <w:t xml:space="preserve"> необходимо создать </w:t>
+      </w:r>
+      <w:r>
+        <w:rPr>
+          <w:lang w:val="en-US"/>
+        </w:rPr>
+        <w:t xml:space="preserve">POJO </w:t>
+      </w:r>
+      <w:r>
+        <w:t xml:space="preserve">класс. </w:t>
+      </w:r>
+      <w:r>
+        <w:rPr>
+          <w:rFonts w:ascii="Helvetica" w:eastAsia="Times New Roman" w:hAnsi="Helvetica" w:cs="Times New Roman"/>
+          <w:b/>
+          <w:bCs/>
+          <w:color w:val="000000"/>
+          <w:shd w:val="clear" w:color="auto" w:fill="FFFFFF"/>
+        </w:rPr>
+        <w:t>POJO</w:t>
+      </w:r>
+      <w:r>
+        <w:rPr>
+          <w:rStyle w:val="apple-converted-space"/>
+          <w:rFonts w:ascii="Helvetica" w:eastAsia="Times New Roman" w:hAnsi="Helvetica" w:cs="Times New Roman"/>
+          <w:color w:val="000000"/>
+          <w:shd w:val="clear" w:color="auto" w:fill="FFFFFF"/>
+        </w:rPr>
+        <w:t> </w:t>
+      </w:r>
+      <w:r>
+        <w:rPr>
+          <w:rFonts w:ascii="Helvetica" w:eastAsia="Times New Roman" w:hAnsi="Helvetica" w:cs="Times New Roman"/>
+          <w:color w:val="000000"/>
+          <w:shd w:val="clear" w:color="auto" w:fill="FFFFFF"/>
+        </w:rPr>
+        <w:t>(</w:t>
+      </w:r>
+      <w:hyperlink r:id="rId12" w:tooltip="Английский язык" w:history="1">
+        <w:r>
+          <w:rPr>
+            <w:rStyle w:val="a4"/>
+            <w:rFonts w:ascii="Helvetica" w:eastAsia="Times New Roman" w:hAnsi="Helvetica" w:cs="Times New Roman"/>
+            <w:color w:val="0B0080"/>
+            <w:u w:val="none"/>
+            <w:shd w:val="clear" w:color="auto" w:fill="FFFFFF"/>
+          </w:rPr>
+          <w:t>англ.</w:t>
+        </w:r>
+      </w:hyperlink>
+      <w:r>
+        <w:rPr>
+          <w:rFonts w:ascii="Helvetica" w:eastAsia="Times New Roman" w:hAnsi="Helvetica" w:cs="Times New Roman"/>
+          <w:color w:val="000000"/>
+          <w:shd w:val="clear" w:color="auto" w:fill="FFFFFF"/>
+        </w:rPr>
+        <w:t> </w:t>
+      </w:r>
+      <w:r>
+        <w:rPr>
+          <w:rFonts w:ascii="Helvetica" w:eastAsia="Times New Roman" w:hAnsi="Helvetica" w:cs="Times New Roman"/>
+          <w:b/>
+          <w:bCs/>
+          <w:i/>
+          <w:iCs/>
+          <w:color w:val="000000"/>
+          <w:shd w:val="clear" w:color="auto" w:fill="FFFFFF"/>
+          <w:lang w:val="en"/>
+        </w:rPr>
+        <w:t>Plain Old Java Object</w:t>
+      </w:r>
+      <w:r>
+        <w:rPr>
+          <w:rFonts w:ascii="Helvetica" w:eastAsia="Times New Roman" w:hAnsi="Helvetica" w:cs="Times New Roman"/>
+          <w:color w:val="000000"/>
+          <w:shd w:val="clear" w:color="auto" w:fill="FFFFFF"/>
+        </w:rPr>
+        <w:t xml:space="preserve">) — «простой </w:t>
+      </w:r>
+      <w:proofErr w:type="spellStart"/>
+      <w:r>
+        <w:rPr>
+          <w:rFonts w:ascii="Helvetica" w:eastAsia="Times New Roman" w:hAnsi="Helvetica" w:cs="Times New Roman"/>
+          <w:color w:val="000000"/>
+          <w:shd w:val="clear" w:color="auto" w:fill="FFFFFF"/>
+        </w:rPr>
+        <w:t>Java</w:t>
+      </w:r>
+      <w:proofErr w:type="spellEnd"/>
+      <w:r>
+        <w:rPr>
+          <w:rFonts w:ascii="Helvetica" w:eastAsia="Times New Roman" w:hAnsi="Helvetica" w:cs="Times New Roman"/>
+          <w:color w:val="000000"/>
+          <w:shd w:val="clear" w:color="auto" w:fill="FFFFFF"/>
+        </w:rPr>
+        <w:t>-объект в старом стиле», простой</w:t>
+      </w:r>
+      <w:r>
+        <w:rPr>
+          <w:rStyle w:val="apple-converted-space"/>
+          <w:rFonts w:ascii="Helvetica" w:eastAsia="Times New Roman" w:hAnsi="Helvetica" w:cs="Times New Roman"/>
+          <w:color w:val="000000"/>
+          <w:shd w:val="clear" w:color="auto" w:fill="FFFFFF"/>
+        </w:rPr>
+        <w:t> </w:t>
+      </w:r>
+      <w:hyperlink r:id="rId13" w:tooltip="Java" w:history="1">
+        <w:proofErr w:type="spellStart"/>
+        <w:r>
+          <w:rPr>
+            <w:rStyle w:val="a4"/>
+            <w:rFonts w:ascii="Helvetica" w:eastAsia="Times New Roman" w:hAnsi="Helvetica" w:cs="Times New Roman"/>
+            <w:color w:val="0B0080"/>
+            <w:u w:val="none"/>
+            <w:shd w:val="clear" w:color="auto" w:fill="FFFFFF"/>
+          </w:rPr>
+          <w:t>Java</w:t>
+        </w:r>
+        <w:proofErr w:type="spellEnd"/>
+      </w:hyperlink>
+      <w:r>
+        <w:rPr>
+          <w:rFonts w:ascii="Helvetica" w:eastAsia="Times New Roman" w:hAnsi="Helvetica" w:cs="Times New Roman"/>
+          <w:color w:val="000000"/>
+          <w:shd w:val="clear" w:color="auto" w:fill="FFFFFF"/>
+        </w:rPr>
+        <w:t>-объект, не унаследованный от какого-то специфического объекта и не реализующий никаких служебных интерфейсов сверх тех, которые нужны для бизнес-модели.</w:t>
+      </w:r>
+    </w:p>
+    <w:p>
+      <w:pPr>
+        <w:rPr>
+          <w:lang w:val="en-US"/>
+        </w:rPr>
+      </w:pPr>
+      <w:r>
+        <w:lastRenderedPageBreak/>
+        <w:t xml:space="preserve">Итак, мы создали </w:t>
+      </w:r>
+      <w:r>
+        <w:rPr>
+          <w:lang w:val="en-US"/>
+        </w:rPr>
+        <w:t xml:space="preserve">POJO </w:t>
+      </w:r>
+      <w:r>
+        <w:t xml:space="preserve">класс для пользователя. У нас он также будет использоваться как доменная модель, которая будет сохраняться в базе данных и оттуда извлекаться. Т.к. этот класс реализует «бизнес-модель», то нам надо снабдить ее необходимыми и не избыточными свойствами. </w:t>
+      </w:r>
+      <w:r>
+        <w:t xml:space="preserve">То есть добавить приватные поля, который будут отражать сущность модели, а также публичные геттеры и сеттеры для них. В данном случае нам в первую очередь понадобятся поля </w:t>
+      </w:r>
+      <w:r>
+        <w:rPr>
+          <w:lang w:val="en-US"/>
+        </w:rPr>
+        <w:t>“username” (</w:t>
+      </w:r>
+      <w:r>
+        <w:t>логин пользователя</w:t>
+      </w:r>
+      <w:r>
+        <w:rPr>
+          <w:lang w:val="en-US"/>
+        </w:rPr>
+        <w:t>), “</w:t>
+      </w:r>
+      <w:proofErr w:type="spellStart"/>
+      <w:r>
+        <w:rPr>
+          <w:lang w:val="en-US"/>
+        </w:rPr>
+        <w:t>lastname</w:t>
+      </w:r>
+      <w:proofErr w:type="spellEnd"/>
+      <w:r>
+        <w:rPr>
+          <w:lang w:val="en-US"/>
+        </w:rPr>
+        <w:t>” (</w:t>
+      </w:r>
+      <w:proofErr w:type="spellStart"/>
+      <w:r>
+        <w:rPr>
+          <w:lang w:val="en-US"/>
+        </w:rPr>
+        <w:t>фамилия</w:t>
+      </w:r>
+      <w:proofErr w:type="spellEnd"/>
+      <w:r>
+        <w:rPr>
+          <w:lang w:val="en-US"/>
+        </w:rPr>
+        <w:t>), “</w:t>
+      </w:r>
+      <w:proofErr w:type="spellStart"/>
+      <w:r>
+        <w:rPr>
+          <w:lang w:val="en-US"/>
+        </w:rPr>
+        <w:t>firstname</w:t>
+      </w:r>
+      <w:proofErr w:type="spellEnd"/>
+      <w:r>
+        <w:rPr>
+          <w:lang w:val="en-US"/>
+        </w:rPr>
+        <w:t>” (</w:t>
+      </w:r>
+      <w:proofErr w:type="spellStart"/>
+      <w:r>
+        <w:rPr>
+          <w:lang w:val="en-US"/>
+        </w:rPr>
+        <w:t>имя</w:t>
+      </w:r>
+      <w:proofErr w:type="spellEnd"/>
+      <w:r>
+        <w:rPr>
+          <w:lang w:val="en-US"/>
+        </w:rPr>
+        <w:t>), “</w:t>
+      </w:r>
+      <w:proofErr w:type="spellStart"/>
+      <w:r>
+        <w:rPr>
+          <w:lang w:val="en-US"/>
+        </w:rPr>
+        <w:t>passwordHash</w:t>
+      </w:r>
+      <w:proofErr w:type="spellEnd"/>
+      <w:r>
+        <w:rPr>
+          <w:lang w:val="en-US"/>
+        </w:rPr>
+        <w:t>” (</w:t>
+      </w:r>
+      <w:proofErr w:type="spellStart"/>
+      <w:r>
+        <w:rPr>
+          <w:lang w:val="en-US"/>
+        </w:rPr>
+        <w:t>хеш</w:t>
+      </w:r>
+      <w:proofErr w:type="spellEnd"/>
+      <w:r>
+        <w:rPr>
+          <w:lang w:val="en-US"/>
+        </w:rPr>
+        <w:t xml:space="preserve"> </w:t>
+      </w:r>
+      <w:proofErr w:type="spellStart"/>
+      <w:r>
+        <w:rPr>
+          <w:lang w:val="en-US"/>
+        </w:rPr>
+        <w:t>от</w:t>
+      </w:r>
+      <w:proofErr w:type="spellEnd"/>
+      <w:r>
+        <w:rPr>
+          <w:lang w:val="en-US"/>
+        </w:rPr>
+        <w:t xml:space="preserve"> </w:t>
+      </w:r>
+      <w:proofErr w:type="spellStart"/>
+      <w:r>
+        <w:rPr>
+          <w:lang w:val="en-US"/>
+        </w:rPr>
+        <w:t>пароля</w:t>
+      </w:r>
+      <w:proofErr w:type="spellEnd"/>
+      <w:r>
+        <w:rPr>
+          <w:lang w:val="en-US"/>
+        </w:rPr>
+        <w:t xml:space="preserve">, </w:t>
+      </w:r>
+      <w:proofErr w:type="spellStart"/>
+      <w:r>
+        <w:rPr>
+          <w:lang w:val="en-US"/>
+        </w:rPr>
+        <w:t>т.к</w:t>
+      </w:r>
+      <w:proofErr w:type="spellEnd"/>
+      <w:r>
+        <w:rPr>
+          <w:lang w:val="en-US"/>
+        </w:rPr>
+        <w:t xml:space="preserve">. </w:t>
+      </w:r>
+      <w:proofErr w:type="spellStart"/>
+      <w:proofErr w:type="gramStart"/>
+      <w:r>
+        <w:rPr>
+          <w:lang w:val="en-US"/>
+        </w:rPr>
+        <w:t>хранить</w:t>
+      </w:r>
+      <w:proofErr w:type="spellEnd"/>
+      <w:r>
+        <w:rPr>
+          <w:lang w:val="en-US"/>
+        </w:rPr>
+        <w:t xml:space="preserve"> </w:t>
+      </w:r>
+      <w:proofErr w:type="spellStart"/>
+      <w:r>
+        <w:rPr>
+          <w:lang w:val="en-US"/>
+        </w:rPr>
+        <w:t>пароли</w:t>
+      </w:r>
+      <w:proofErr w:type="spellEnd"/>
+      <w:r>
+        <w:rPr>
+          <w:lang w:val="en-US"/>
+        </w:rPr>
+        <w:t xml:space="preserve"> в </w:t>
+      </w:r>
+      <w:proofErr w:type="spellStart"/>
+      <w:r>
+        <w:rPr>
+          <w:lang w:val="en-US"/>
+        </w:rPr>
+        <w:t>базе</w:t>
+      </w:r>
+      <w:proofErr w:type="spellEnd"/>
+      <w:r>
+        <w:rPr>
+          <w:lang w:val="en-US"/>
+        </w:rPr>
+        <w:t xml:space="preserve"> в </w:t>
+      </w:r>
+      <w:proofErr w:type="spellStart"/>
+      <w:r>
+        <w:rPr>
+          <w:lang w:val="en-US"/>
+        </w:rPr>
+        <w:t>открытом</w:t>
+      </w:r>
+      <w:proofErr w:type="spellEnd"/>
+      <w:r>
+        <w:rPr>
+          <w:lang w:val="en-US"/>
+        </w:rPr>
+        <w:t xml:space="preserve"> </w:t>
+      </w:r>
+      <w:proofErr w:type="spellStart"/>
+      <w:r>
+        <w:rPr>
+          <w:lang w:val="en-US"/>
+        </w:rPr>
+        <w:t>виде</w:t>
+      </w:r>
+      <w:proofErr w:type="spellEnd"/>
+      <w:r>
+        <w:rPr>
+          <w:lang w:val="en-US"/>
+        </w:rPr>
+        <w:t xml:space="preserve"> </w:t>
+      </w:r>
+      <w:proofErr w:type="spellStart"/>
+      <w:r>
+        <w:rPr>
+          <w:lang w:val="en-US"/>
+        </w:rPr>
+        <w:t>или</w:t>
+      </w:r>
+      <w:proofErr w:type="spellEnd"/>
+      <w:r>
+        <w:rPr>
+          <w:lang w:val="en-US"/>
+        </w:rPr>
+        <w:t xml:space="preserve"> </w:t>
+      </w:r>
+      <w:proofErr w:type="spellStart"/>
+      <w:r>
+        <w:rPr>
+          <w:lang w:val="en-US"/>
+        </w:rPr>
+        <w:t>даже</w:t>
+      </w:r>
+      <w:proofErr w:type="spellEnd"/>
+      <w:r>
+        <w:rPr>
+          <w:lang w:val="en-US"/>
+        </w:rPr>
+        <w:t xml:space="preserve"> </w:t>
+      </w:r>
+      <w:proofErr w:type="spellStart"/>
+      <w:r>
+        <w:rPr>
+          <w:lang w:val="en-US"/>
+        </w:rPr>
+        <w:t>зашифрованном</w:t>
+      </w:r>
+      <w:proofErr w:type="spellEnd"/>
+      <w:r>
+        <w:rPr>
+          <w:lang w:val="en-US"/>
+        </w:rPr>
+        <w:t xml:space="preserve"> – </w:t>
+      </w:r>
+      <w:proofErr w:type="spellStart"/>
+      <w:r>
+        <w:rPr>
+          <w:lang w:val="en-US"/>
+        </w:rPr>
+        <w:t>не</w:t>
+      </w:r>
+      <w:proofErr w:type="spellEnd"/>
+      <w:r>
+        <w:rPr>
+          <w:lang w:val="en-US"/>
+        </w:rPr>
+        <w:t xml:space="preserve"> </w:t>
+      </w:r>
+      <w:proofErr w:type="spellStart"/>
+      <w:r>
+        <w:rPr>
+          <w:lang w:val="en-US"/>
+        </w:rPr>
+        <w:t>секурно</w:t>
+      </w:r>
+      <w:proofErr w:type="spellEnd"/>
+      <w:r>
+        <w:rPr>
+          <w:lang w:val="en-US"/>
+        </w:rPr>
+        <w:t xml:space="preserve"> и </w:t>
+      </w:r>
+      <w:proofErr w:type="spellStart"/>
+      <w:r>
+        <w:rPr>
+          <w:lang w:val="en-US"/>
+        </w:rPr>
+        <w:t>они</w:t>
+      </w:r>
+      <w:proofErr w:type="spellEnd"/>
+      <w:r>
+        <w:rPr>
+          <w:lang w:val="en-US"/>
+        </w:rPr>
+        <w:t xml:space="preserve"> </w:t>
+      </w:r>
+      <w:proofErr w:type="spellStart"/>
+      <w:r>
+        <w:rPr>
+          <w:lang w:val="en-US"/>
+        </w:rPr>
+        <w:t>могут</w:t>
+      </w:r>
+      <w:proofErr w:type="spellEnd"/>
+      <w:r>
+        <w:rPr>
+          <w:lang w:val="en-US"/>
+        </w:rPr>
+        <w:t xml:space="preserve"> </w:t>
+      </w:r>
+      <w:proofErr w:type="spellStart"/>
+      <w:r>
+        <w:rPr>
+          <w:lang w:val="en-US"/>
+        </w:rPr>
+        <w:t>быть</w:t>
+      </w:r>
+      <w:proofErr w:type="spellEnd"/>
+      <w:r>
+        <w:rPr>
+          <w:lang w:val="en-US"/>
+        </w:rPr>
+        <w:t xml:space="preserve"> </w:t>
+      </w:r>
+      <w:proofErr w:type="spellStart"/>
+      <w:r>
+        <w:rPr>
+          <w:lang w:val="en-US"/>
+        </w:rPr>
+        <w:t>скомпроментированы</w:t>
+      </w:r>
+      <w:proofErr w:type="spellEnd"/>
+      <w:r>
+        <w:rPr>
+          <w:lang w:val="en-US"/>
+        </w:rPr>
+        <w:t>.</w:t>
+      </w:r>
+      <w:proofErr w:type="gramEnd"/>
+      <w:r>
+        <w:rPr>
+          <w:lang w:val="en-US"/>
+        </w:rPr>
+        <w:t xml:space="preserve"> </w:t>
+      </w:r>
+      <w:proofErr w:type="spellStart"/>
+      <w:proofErr w:type="gramStart"/>
+      <w:r>
+        <w:rPr>
+          <w:lang w:val="en-US"/>
+        </w:rPr>
+        <w:t>По</w:t>
+      </w:r>
+      <w:proofErr w:type="spellEnd"/>
+      <w:r>
+        <w:rPr>
+          <w:lang w:val="en-US"/>
+        </w:rPr>
+        <w:t xml:space="preserve"> </w:t>
+      </w:r>
+      <w:proofErr w:type="spellStart"/>
+      <w:r>
+        <w:rPr>
+          <w:lang w:val="en-US"/>
+        </w:rPr>
+        <w:t>правде</w:t>
+      </w:r>
+      <w:proofErr w:type="spellEnd"/>
+      <w:r>
+        <w:rPr>
+          <w:lang w:val="en-US"/>
+        </w:rPr>
+        <w:t xml:space="preserve"> </w:t>
+      </w:r>
+      <w:proofErr w:type="spellStart"/>
+      <w:r>
+        <w:rPr>
+          <w:lang w:val="en-US"/>
+        </w:rPr>
+        <w:t>говоря</w:t>
+      </w:r>
+      <w:proofErr w:type="spellEnd"/>
+      <w:r>
+        <w:rPr>
+          <w:lang w:val="en-US"/>
+        </w:rPr>
+        <w:t xml:space="preserve"> в </w:t>
+      </w:r>
+      <w:proofErr w:type="spellStart"/>
+      <w:r>
+        <w:rPr>
+          <w:lang w:val="en-US"/>
+        </w:rPr>
+        <w:t>таком</w:t>
+      </w:r>
+      <w:proofErr w:type="spellEnd"/>
+      <w:r>
+        <w:rPr>
+          <w:lang w:val="en-US"/>
+        </w:rPr>
+        <w:t xml:space="preserve"> </w:t>
+      </w:r>
+      <w:proofErr w:type="spellStart"/>
+      <w:r>
+        <w:rPr>
+          <w:lang w:val="en-US"/>
+        </w:rPr>
+        <w:t>виде</w:t>
+      </w:r>
+      <w:proofErr w:type="spellEnd"/>
+      <w:r>
+        <w:rPr>
+          <w:lang w:val="en-US"/>
+        </w:rPr>
+        <w:t xml:space="preserve"> </w:t>
+      </w:r>
+      <w:proofErr w:type="spellStart"/>
+      <w:r>
+        <w:rPr>
+          <w:lang w:val="en-US"/>
+        </w:rPr>
+        <w:t>их</w:t>
+      </w:r>
+      <w:proofErr w:type="spellEnd"/>
+      <w:r>
+        <w:rPr>
+          <w:lang w:val="en-US"/>
+        </w:rPr>
+        <w:t xml:space="preserve"> </w:t>
+      </w:r>
+      <w:proofErr w:type="spellStart"/>
+      <w:r>
+        <w:rPr>
+          <w:lang w:val="en-US"/>
+        </w:rPr>
+        <w:t>тоже</w:t>
+      </w:r>
+      <w:proofErr w:type="spellEnd"/>
+      <w:r>
+        <w:rPr>
+          <w:lang w:val="en-US"/>
+        </w:rPr>
+        <w:t xml:space="preserve"> </w:t>
+      </w:r>
+      <w:proofErr w:type="spellStart"/>
+      <w:r>
+        <w:rPr>
+          <w:lang w:val="en-US"/>
+        </w:rPr>
+        <w:t>лучше</w:t>
+      </w:r>
+      <w:proofErr w:type="spellEnd"/>
+      <w:r>
+        <w:rPr>
+          <w:lang w:val="en-US"/>
+        </w:rPr>
+        <w:t xml:space="preserve"> </w:t>
+      </w:r>
+      <w:proofErr w:type="spellStart"/>
+      <w:r>
+        <w:rPr>
+          <w:lang w:val="en-US"/>
+        </w:rPr>
+        <w:t>не</w:t>
+      </w:r>
+      <w:proofErr w:type="spellEnd"/>
+      <w:r>
+        <w:rPr>
+          <w:lang w:val="en-US"/>
+        </w:rPr>
+        <w:t xml:space="preserve"> </w:t>
+      </w:r>
+      <w:proofErr w:type="spellStart"/>
+      <w:r>
+        <w:rPr>
+          <w:lang w:val="en-US"/>
+        </w:rPr>
+        <w:t>хранить</w:t>
+      </w:r>
+      <w:proofErr w:type="spellEnd"/>
+      <w:r>
+        <w:rPr>
+          <w:lang w:val="en-US"/>
+        </w:rPr>
+        <w:t>.), “sex” (</w:t>
+      </w:r>
+      <w:proofErr w:type="spellStart"/>
+      <w:r>
+        <w:rPr>
+          <w:lang w:val="en-US"/>
+        </w:rPr>
+        <w:t>пол</w:t>
+      </w:r>
+      <w:proofErr w:type="spellEnd"/>
+      <w:r>
+        <w:rPr>
+          <w:lang w:val="en-US"/>
+        </w:rPr>
+        <w:t xml:space="preserve"> </w:t>
+      </w:r>
+      <w:proofErr w:type="spellStart"/>
+      <w:r>
+        <w:rPr>
+          <w:lang w:val="en-US"/>
+        </w:rPr>
+        <w:t>пользователя</w:t>
+      </w:r>
+      <w:proofErr w:type="spellEnd"/>
+      <w:r>
+        <w:rPr>
+          <w:lang w:val="en-US"/>
+        </w:rPr>
+        <w:t xml:space="preserve"> </w:t>
+      </w:r>
+      <w:proofErr w:type="spellStart"/>
+      <w:r>
+        <w:rPr>
+          <w:lang w:val="en-US"/>
+        </w:rPr>
+        <w:t>мужчина</w:t>
+      </w:r>
+      <w:proofErr w:type="spellEnd"/>
+      <w:r>
+        <w:rPr>
+          <w:lang w:val="en-US"/>
+        </w:rPr>
+        <w:t>/</w:t>
+      </w:r>
+      <w:proofErr w:type="spellStart"/>
+      <w:r>
+        <w:rPr>
+          <w:lang w:val="en-US"/>
+        </w:rPr>
+        <w:t>женщины</w:t>
+      </w:r>
+      <w:proofErr w:type="spellEnd"/>
+      <w:r>
+        <w:rPr>
+          <w:lang w:val="en-US"/>
+        </w:rPr>
+        <w:t>/</w:t>
+      </w:r>
+      <w:proofErr w:type="spellStart"/>
+      <w:r>
+        <w:rPr>
+          <w:lang w:val="en-US"/>
+        </w:rPr>
+        <w:t>иное</w:t>
+      </w:r>
+      <w:proofErr w:type="spellEnd"/>
+      <w:r>
+        <w:rPr>
+          <w:lang w:val="en-US"/>
+        </w:rPr>
+        <w:t>), “</w:t>
+      </w:r>
+      <w:proofErr w:type="spellStart"/>
+      <w:r>
+        <w:rPr>
+          <w:lang w:val="en-US"/>
+        </w:rPr>
+        <w:t>progLang</w:t>
+      </w:r>
+      <w:proofErr w:type="spellEnd"/>
+      <w:r>
+        <w:rPr>
+          <w:lang w:val="en-US"/>
+        </w:rPr>
+        <w:t>” (</w:t>
+      </w:r>
+      <w:proofErr w:type="spellStart"/>
+      <w:r>
+        <w:rPr>
+          <w:lang w:val="en-US"/>
+        </w:rPr>
+        <w:t>языки</w:t>
+      </w:r>
+      <w:proofErr w:type="spellEnd"/>
+      <w:r>
+        <w:rPr>
+          <w:lang w:val="en-US"/>
+        </w:rPr>
+        <w:t xml:space="preserve"> </w:t>
+      </w:r>
+      <w:proofErr w:type="spellStart"/>
+      <w:r>
+        <w:rPr>
+          <w:lang w:val="en-US"/>
+        </w:rPr>
+        <w:t>программирования</w:t>
+      </w:r>
+      <w:proofErr w:type="spellEnd"/>
+      <w:r>
+        <w:rPr>
+          <w:lang w:val="en-US"/>
+        </w:rPr>
+        <w:t>), “</w:t>
+      </w:r>
+      <w:proofErr w:type="spellStart"/>
+      <w:r>
+        <w:rPr>
+          <w:lang w:val="en-US"/>
+        </w:rPr>
+        <w:t>receiveNewsLetter</w:t>
+      </w:r>
+      <w:proofErr w:type="spellEnd"/>
+      <w:r>
+        <w:rPr>
+          <w:lang w:val="en-US"/>
+        </w:rPr>
+        <w:t>” (</w:t>
+      </w:r>
+      <w:proofErr w:type="spellStart"/>
+      <w:r>
+        <w:rPr>
+          <w:lang w:val="en-US"/>
+        </w:rPr>
+        <w:t>хочет</w:t>
+      </w:r>
+      <w:proofErr w:type="spellEnd"/>
+      <w:r>
+        <w:rPr>
+          <w:lang w:val="en-US"/>
+        </w:rPr>
+        <w:t xml:space="preserve"> </w:t>
+      </w:r>
+      <w:proofErr w:type="spellStart"/>
+      <w:r>
+        <w:rPr>
+          <w:lang w:val="en-US"/>
+        </w:rPr>
+        <w:t>ли</w:t>
+      </w:r>
+      <w:proofErr w:type="spellEnd"/>
+      <w:r>
+        <w:rPr>
+          <w:lang w:val="en-US"/>
+        </w:rPr>
+        <w:t xml:space="preserve"> </w:t>
+      </w:r>
+      <w:proofErr w:type="spellStart"/>
+      <w:r>
+        <w:rPr>
+          <w:lang w:val="en-US"/>
+        </w:rPr>
+        <w:t>пользователь</w:t>
+      </w:r>
+      <w:proofErr w:type="spellEnd"/>
+      <w:r>
+        <w:rPr>
+          <w:lang w:val="en-US"/>
+        </w:rPr>
+        <w:t xml:space="preserve"> </w:t>
+      </w:r>
+      <w:proofErr w:type="spellStart"/>
+      <w:r>
+        <w:rPr>
+          <w:lang w:val="en-US"/>
+        </w:rPr>
+        <w:t>получать</w:t>
+      </w:r>
+      <w:proofErr w:type="spellEnd"/>
+      <w:r>
+        <w:rPr>
+          <w:lang w:val="en-US"/>
+        </w:rPr>
+        <w:t xml:space="preserve"> </w:t>
+      </w:r>
+      <w:proofErr w:type="spellStart"/>
+      <w:r>
+        <w:rPr>
+          <w:lang w:val="en-US"/>
+        </w:rPr>
+        <w:t>почтовую</w:t>
+      </w:r>
+      <w:proofErr w:type="spellEnd"/>
+      <w:r>
+        <w:rPr>
+          <w:lang w:val="en-US"/>
+        </w:rPr>
+        <w:t xml:space="preserve"> </w:t>
+      </w:r>
+      <w:proofErr w:type="spellStart"/>
+      <w:r>
+        <w:rPr>
+          <w:lang w:val="en-US"/>
+        </w:rPr>
+        <w:t>рассылку</w:t>
+      </w:r>
+      <w:proofErr w:type="spellEnd"/>
+      <w:r>
+        <w:rPr>
+          <w:lang w:val="en-US"/>
+        </w:rPr>
+        <w:t>), “country” (</w:t>
+      </w:r>
+      <w:proofErr w:type="spellStart"/>
+      <w:r>
+        <w:rPr>
+          <w:lang w:val="en-US"/>
+        </w:rPr>
+        <w:t>страна</w:t>
+      </w:r>
+      <w:proofErr w:type="spellEnd"/>
+      <w:r>
+        <w:rPr>
+          <w:lang w:val="en-US"/>
+        </w:rPr>
+        <w:t xml:space="preserve"> </w:t>
+      </w:r>
+      <w:proofErr w:type="spellStart"/>
+      <w:r>
+        <w:rPr>
+          <w:lang w:val="en-US"/>
+        </w:rPr>
+        <w:t>проживания</w:t>
+      </w:r>
+      <w:proofErr w:type="spellEnd"/>
+      <w:r>
+        <w:rPr>
+          <w:lang w:val="en-US"/>
+        </w:rPr>
+        <w:t xml:space="preserve"> </w:t>
+      </w:r>
+      <w:proofErr w:type="spellStart"/>
+      <w:r>
+        <w:rPr>
+          <w:lang w:val="en-US"/>
+        </w:rPr>
+        <w:t>пользователя</w:t>
+      </w:r>
+      <w:proofErr w:type="spellEnd"/>
+      <w:r>
+        <w:rPr>
+          <w:lang w:val="en-US"/>
+        </w:rPr>
+        <w:t>).</w:t>
+      </w:r>
+      <w:proofErr w:type="gramEnd"/>
+      <w:r>
+        <w:rPr>
+          <w:lang w:val="en-US"/>
+        </w:rPr>
+        <w:t xml:space="preserve"> </w:t>
+      </w:r>
+    </w:p>
+    <w:p>
+      <w:pPr>
+        <w:rPr>
+          <w:lang w:val="en-US"/>
+        </w:rPr>
+      </w:pPr>
+      <w:proofErr w:type="spellStart"/>
+      <w:proofErr w:type="gramStart"/>
+      <w:r>
+        <w:rPr>
+          <w:lang w:val="en-US"/>
+        </w:rPr>
+        <w:t>Итак</w:t>
+      </w:r>
+      <w:proofErr w:type="spellEnd"/>
+      <w:r>
+        <w:rPr>
+          <w:lang w:val="en-US"/>
+        </w:rPr>
+        <w:t xml:space="preserve">, </w:t>
+      </w:r>
+      <w:proofErr w:type="spellStart"/>
+      <w:r>
+        <w:rPr>
+          <w:lang w:val="en-US"/>
+        </w:rPr>
+        <w:t>мы</w:t>
+      </w:r>
+      <w:proofErr w:type="spellEnd"/>
+      <w:r>
+        <w:rPr>
+          <w:lang w:val="en-US"/>
+        </w:rPr>
+        <w:t xml:space="preserve"> </w:t>
+      </w:r>
+      <w:proofErr w:type="spellStart"/>
+      <w:r>
+        <w:rPr>
+          <w:lang w:val="en-US"/>
+        </w:rPr>
+        <w:t>выбрали</w:t>
+      </w:r>
+      <w:proofErr w:type="spellEnd"/>
+      <w:r>
+        <w:rPr>
+          <w:lang w:val="en-US"/>
+        </w:rPr>
+        <w:t xml:space="preserve"> </w:t>
+      </w:r>
+      <w:proofErr w:type="spellStart"/>
+      <w:r>
+        <w:rPr>
+          <w:lang w:val="en-US"/>
+        </w:rPr>
+        <w:t>достаточную</w:t>
+      </w:r>
+      <w:proofErr w:type="spellEnd"/>
+      <w:r>
+        <w:rPr>
+          <w:lang w:val="en-US"/>
+        </w:rPr>
+        <w:t xml:space="preserve"> </w:t>
+      </w:r>
+      <w:proofErr w:type="spellStart"/>
+      <w:r>
+        <w:rPr>
+          <w:lang w:val="en-US"/>
+        </w:rPr>
+        <w:t>модель</w:t>
+      </w:r>
+      <w:proofErr w:type="spellEnd"/>
+      <w:r>
+        <w:rPr>
+          <w:lang w:val="en-US"/>
+        </w:rPr>
+        <w:t xml:space="preserve"> </w:t>
+      </w:r>
+      <w:proofErr w:type="spellStart"/>
+      <w:r>
+        <w:rPr>
+          <w:lang w:val="en-US"/>
+        </w:rPr>
+        <w:t>пользователя</w:t>
+      </w:r>
+      <w:proofErr w:type="spellEnd"/>
+      <w:r>
+        <w:rPr>
+          <w:lang w:val="en-US"/>
+        </w:rPr>
+        <w:t xml:space="preserve"> – </w:t>
+      </w:r>
+      <w:proofErr w:type="spellStart"/>
+      <w:r>
+        <w:rPr>
+          <w:lang w:val="en-US"/>
+        </w:rPr>
+        <w:t>теперь</w:t>
+      </w:r>
+      <w:proofErr w:type="spellEnd"/>
+      <w:r>
+        <w:rPr>
+          <w:lang w:val="en-US"/>
+        </w:rPr>
+        <w:t xml:space="preserve"> </w:t>
+      </w:r>
+      <w:proofErr w:type="spellStart"/>
+      <w:r>
+        <w:rPr>
+          <w:lang w:val="en-US"/>
+        </w:rPr>
+        <w:t>надо</w:t>
+      </w:r>
+      <w:proofErr w:type="spellEnd"/>
+      <w:r>
+        <w:rPr>
+          <w:lang w:val="en-US"/>
+        </w:rPr>
+        <w:t xml:space="preserve"> </w:t>
+      </w:r>
+      <w:proofErr w:type="spellStart"/>
+      <w:r>
+        <w:rPr>
+          <w:lang w:val="en-US"/>
+        </w:rPr>
+        <w:t>аннотировать</w:t>
+      </w:r>
+      <w:proofErr w:type="spellEnd"/>
+      <w:r>
+        <w:rPr>
+          <w:lang w:val="en-US"/>
+        </w:rPr>
+        <w:t xml:space="preserve"> </w:t>
+      </w:r>
+      <w:proofErr w:type="spellStart"/>
+      <w:r>
+        <w:rPr>
+          <w:lang w:val="en-US"/>
+        </w:rPr>
+        <w:t>необходимые</w:t>
+      </w:r>
+      <w:proofErr w:type="spellEnd"/>
+      <w:r>
+        <w:rPr>
+          <w:lang w:val="en-US"/>
+        </w:rPr>
+        <w:t xml:space="preserve"> </w:t>
+      </w:r>
+      <w:proofErr w:type="spellStart"/>
+      <w:r>
+        <w:rPr>
+          <w:lang w:val="en-US"/>
+        </w:rPr>
+        <w:t>поля</w:t>
+      </w:r>
+      <w:proofErr w:type="spellEnd"/>
+      <w:r>
+        <w:rPr>
+          <w:lang w:val="en-US"/>
+        </w:rPr>
+        <w:t xml:space="preserve"> </w:t>
+      </w:r>
+      <w:proofErr w:type="spellStart"/>
+      <w:r>
+        <w:rPr>
+          <w:lang w:val="en-US"/>
+        </w:rPr>
+        <w:t>ограничениями</w:t>
+      </w:r>
+      <w:proofErr w:type="spellEnd"/>
+      <w:r>
+        <w:rPr>
+          <w:lang w:val="en-US"/>
+        </w:rPr>
+        <w:t>.</w:t>
+      </w:r>
+      <w:proofErr w:type="gramEnd"/>
+      <w:r>
+        <w:rPr>
+          <w:lang w:val="en-US"/>
+        </w:rPr>
+        <w:t xml:space="preserve"> </w:t>
+      </w:r>
+      <w:proofErr w:type="spellStart"/>
+      <w:proofErr w:type="gramStart"/>
+      <w:r>
+        <w:rPr>
+          <w:lang w:val="en-US"/>
+        </w:rPr>
+        <w:t>Для</w:t>
+      </w:r>
+      <w:proofErr w:type="spellEnd"/>
+      <w:r>
+        <w:rPr>
+          <w:lang w:val="en-US"/>
+        </w:rPr>
+        <w:t xml:space="preserve"> </w:t>
+      </w:r>
+      <w:proofErr w:type="spellStart"/>
+      <w:r>
+        <w:rPr>
+          <w:lang w:val="en-US"/>
+        </w:rPr>
+        <w:t>этого</w:t>
+      </w:r>
+      <w:proofErr w:type="spellEnd"/>
+      <w:r>
+        <w:rPr>
+          <w:lang w:val="en-US"/>
+        </w:rPr>
+        <w:t xml:space="preserve"> </w:t>
+      </w:r>
+      <w:proofErr w:type="spellStart"/>
+      <w:r>
+        <w:rPr>
+          <w:lang w:val="en-US"/>
+        </w:rPr>
+        <w:t>нам</w:t>
+      </w:r>
+      <w:proofErr w:type="spellEnd"/>
+      <w:r>
+        <w:rPr>
+          <w:lang w:val="en-US"/>
+        </w:rPr>
+        <w:t xml:space="preserve"> </w:t>
+      </w:r>
+      <w:proofErr w:type="spellStart"/>
+      <w:r>
+        <w:rPr>
+          <w:lang w:val="en-US"/>
+        </w:rPr>
+        <w:t>понадобится</w:t>
+      </w:r>
+      <w:proofErr w:type="spellEnd"/>
+      <w:r>
+        <w:rPr>
+          <w:lang w:val="en-US"/>
+        </w:rPr>
+        <w:t xml:space="preserve"> </w:t>
+      </w:r>
+      <w:proofErr w:type="spellStart"/>
+      <w:r>
+        <w:rPr>
+          <w:lang w:val="en-US"/>
+        </w:rPr>
+        <w:t>пространство</w:t>
+      </w:r>
+      <w:proofErr w:type="spellEnd"/>
+      <w:r>
+        <w:rPr>
+          <w:lang w:val="en-US"/>
+        </w:rPr>
+        <w:t xml:space="preserve"> </w:t>
+      </w:r>
+      <w:proofErr w:type="spellStart"/>
+      <w:r>
+        <w:rPr>
+          <w:lang w:val="en-US"/>
+        </w:rPr>
+        <w:t>имен</w:t>
+      </w:r>
+      <w:proofErr w:type="spellEnd"/>
+      <w:r>
+        <w:rPr>
+          <w:lang w:val="en-US"/>
+        </w:rPr>
+        <w:t xml:space="preserve"> </w:t>
+      </w:r>
+      <w:proofErr w:type="spellStart"/>
+      <w:r>
+        <w:rPr>
+          <w:lang w:val="en-US"/>
+        </w:rPr>
+        <w:t>org.</w:t>
+      </w:r>
+      <w:r>
+        <w:rPr>
+          <w:lang w:val="en-US"/>
+        </w:rPr>
+        <w:t>hibernate.validator.constraints</w:t>
+      </w:r>
+      <w:proofErr w:type="spellEnd"/>
+      <w:r>
+        <w:rPr>
+          <w:lang w:val="en-US"/>
+        </w:rPr>
+        <w:t>.</w:t>
+      </w:r>
+      <w:proofErr w:type="gramEnd"/>
+      <w:r>
+        <w:rPr>
+          <w:lang w:val="en-US"/>
+        </w:rPr>
+        <w:t xml:space="preserve">*. </w:t>
+      </w:r>
+      <w:r>
+        <w:t xml:space="preserve">Здесь присутствуют наиболее часто используемые </w:t>
+      </w:r>
+      <w:proofErr w:type="spellStart"/>
+      <w:r>
+        <w:t>валидаторы</w:t>
+      </w:r>
+      <w:proofErr w:type="spellEnd"/>
+      <w:r>
+        <w:t xml:space="preserve">, среди них: </w:t>
+      </w:r>
+      <w:proofErr w:type="spellStart"/>
+      <w:r>
+        <w:rPr>
+          <w:lang w:val="en-US"/>
+        </w:rPr>
+        <w:t>ConstraintComposition</w:t>
+      </w:r>
+      <w:proofErr w:type="spellEnd"/>
+      <w:r>
+        <w:rPr>
+          <w:lang w:val="en-US"/>
+        </w:rPr>
+        <w:t xml:space="preserve">, </w:t>
+      </w:r>
+      <w:proofErr w:type="spellStart"/>
+      <w:r>
+        <w:rPr>
+          <w:lang w:val="en-US"/>
+        </w:rPr>
+        <w:t>CreditCardNumber</w:t>
+      </w:r>
+      <w:proofErr w:type="spellEnd"/>
+      <w:r>
+        <w:rPr>
+          <w:lang w:val="en-US"/>
+        </w:rPr>
+        <w:t xml:space="preserve">, Email, Length, </w:t>
+      </w:r>
+      <w:proofErr w:type="spellStart"/>
+      <w:r>
+        <w:rPr>
+          <w:lang w:val="en-US"/>
+        </w:rPr>
+        <w:t>ModCheck</w:t>
+      </w:r>
+      <w:proofErr w:type="spellEnd"/>
+      <w:r>
+        <w:rPr>
+          <w:lang w:val="en-US"/>
+        </w:rPr>
+        <w:t xml:space="preserve">, </w:t>
+      </w:r>
+      <w:proofErr w:type="spellStart"/>
+      <w:r>
+        <w:rPr>
+          <w:lang w:val="en-US"/>
+        </w:rPr>
+        <w:t>NotBlank</w:t>
+      </w:r>
+      <w:proofErr w:type="spellEnd"/>
+      <w:r>
+        <w:rPr>
+          <w:lang w:val="en-US"/>
+        </w:rPr>
+        <w:t xml:space="preserve">, </w:t>
+      </w:r>
+      <w:proofErr w:type="spellStart"/>
+      <w:r>
+        <w:rPr>
+          <w:lang w:val="en-US"/>
+        </w:rPr>
+        <w:t>NotEmpty</w:t>
+      </w:r>
+      <w:proofErr w:type="spellEnd"/>
+      <w:r>
+        <w:rPr>
+          <w:lang w:val="en-US"/>
+        </w:rPr>
+        <w:t xml:space="preserve">, Range, </w:t>
+      </w:r>
+      <w:proofErr w:type="spellStart"/>
+      <w:r>
+        <w:rPr>
+          <w:lang w:val="en-US"/>
+        </w:rPr>
+        <w:t>SafeHtml</w:t>
+      </w:r>
+      <w:proofErr w:type="spellEnd"/>
+      <w:r>
+        <w:rPr>
+          <w:lang w:val="en-US"/>
+        </w:rPr>
+        <w:t xml:space="preserve">, </w:t>
+      </w:r>
+      <w:proofErr w:type="spellStart"/>
+      <w:r>
+        <w:rPr>
+          <w:lang w:val="en-US"/>
+        </w:rPr>
+        <w:t>ScriptAssert</w:t>
+      </w:r>
+      <w:proofErr w:type="spellEnd"/>
+      <w:r>
+        <w:rPr>
+          <w:lang w:val="en-US"/>
+        </w:rPr>
+        <w:t>, URL.</w:t>
+      </w:r>
+      <w:r>
+        <w:t xml:space="preserve"> Нам, к счастью, понадобятся </w:t>
+      </w:r>
+      <w:proofErr w:type="spellStart"/>
+      <w:r>
+        <w:t>пользо</w:t>
+      </w:r>
+      <w:proofErr w:type="spellEnd"/>
+      <w:r>
+        <w:t xml:space="preserve"> </w:t>
+      </w:r>
+      <w:proofErr w:type="spellStart"/>
+      <w:r>
+        <w:rPr>
+          <w:lang w:val="en-US"/>
+        </w:rPr>
+        <w:t>NotNull</w:t>
+      </w:r>
+      <w:proofErr w:type="spellEnd"/>
+      <w:r>
+        <w:rPr>
+          <w:lang w:val="en-US"/>
+        </w:rPr>
+        <w:t xml:space="preserve">, </w:t>
+      </w:r>
+      <w:proofErr w:type="spellStart"/>
+      <w:r>
+        <w:rPr>
+          <w:lang w:val="en-US"/>
+        </w:rPr>
+        <w:t>NotBlank</w:t>
+      </w:r>
+      <w:proofErr w:type="spellEnd"/>
+      <w:r>
+        <w:rPr>
+          <w:lang w:val="en-US"/>
+        </w:rPr>
+        <w:t xml:space="preserve">. </w:t>
+      </w:r>
+      <w:proofErr w:type="spellStart"/>
+      <w:r>
+        <w:rPr>
+          <w:lang w:val="en-US"/>
+        </w:rPr>
+        <w:t>NotNull</w:t>
+      </w:r>
+      <w:proofErr w:type="spellEnd"/>
+      <w:r>
+        <w:rPr>
+          <w:lang w:val="en-US"/>
+        </w:rPr>
+        <w:t xml:space="preserve"> </w:t>
+      </w:r>
+      <w:r>
+        <w:t xml:space="preserve">явно указывает что в данном поле должно что-то присутствовать, а </w:t>
+      </w:r>
+      <w:proofErr w:type="spellStart"/>
+      <w:r>
+        <w:rPr>
+          <w:lang w:val="en-US"/>
+        </w:rPr>
+        <w:t>NotBlank</w:t>
+      </w:r>
+      <w:proofErr w:type="spellEnd"/>
+      <w:r>
+        <w:t xml:space="preserve"> указывает что оно не должно быть </w:t>
+      </w:r>
+      <w:r>
+        <w:rPr>
+          <w:lang w:val="en-US"/>
+        </w:rPr>
+        <w:t>null</w:t>
+      </w:r>
+      <w:r>
+        <w:t xml:space="preserve">, и после того как его </w:t>
+      </w:r>
+      <w:proofErr w:type="spellStart"/>
+      <w:r>
+        <w:t>тримнули</w:t>
+      </w:r>
+      <w:proofErr w:type="spellEnd"/>
+      <w:r>
+        <w:t xml:space="preserve"> (убрали пробелы в начале и в конце строки) его длина должна быть не нулевой. Пример использования вы можете посмотреть в папке </w:t>
+      </w:r>
+      <w:proofErr w:type="spellStart"/>
+      <w:r>
+        <w:rPr>
+          <w:lang w:val="en-US"/>
+        </w:rPr>
+        <w:t>src</w:t>
+      </w:r>
+      <w:proofErr w:type="spellEnd"/>
+      <w:r>
+        <w:rPr>
+          <w:lang w:val="en-US"/>
+        </w:rPr>
+        <w:t xml:space="preserve">/main/java/model/entity/User. </w:t>
+      </w:r>
+    </w:p>
+    <w:p>
+      <w:proofErr w:type="gramStart"/>
+      <w:r>
+        <w:rPr>
+          <w:lang w:val="en-US"/>
+        </w:rPr>
+        <w:t xml:space="preserve">В </w:t>
+      </w:r>
+      <w:proofErr w:type="spellStart"/>
+      <w:r>
+        <w:rPr>
+          <w:lang w:val="en-US"/>
+        </w:rPr>
+        <w:t>результате</w:t>
+      </w:r>
+      <w:proofErr w:type="spellEnd"/>
+      <w:r>
+        <w:rPr>
+          <w:lang w:val="en-US"/>
+        </w:rPr>
+        <w:t xml:space="preserve"> </w:t>
+      </w:r>
+      <w:proofErr w:type="spellStart"/>
+      <w:r>
+        <w:rPr>
+          <w:lang w:val="en-US"/>
+        </w:rPr>
+        <w:t>всех</w:t>
+      </w:r>
+      <w:proofErr w:type="spellEnd"/>
+      <w:r>
+        <w:rPr>
+          <w:lang w:val="en-US"/>
+        </w:rPr>
+        <w:t xml:space="preserve"> </w:t>
+      </w:r>
+      <w:proofErr w:type="spellStart"/>
+      <w:r>
+        <w:rPr>
+          <w:lang w:val="en-US"/>
+        </w:rPr>
+        <w:t>этих</w:t>
+      </w:r>
+      <w:proofErr w:type="spellEnd"/>
+      <w:r>
+        <w:rPr>
+          <w:lang w:val="en-US"/>
+        </w:rPr>
+        <w:t xml:space="preserve"> </w:t>
+      </w:r>
+      <w:proofErr w:type="spellStart"/>
+      <w:r>
+        <w:rPr>
+          <w:lang w:val="en-US"/>
+        </w:rPr>
+        <w:t>действий</w:t>
+      </w:r>
+      <w:proofErr w:type="spellEnd"/>
+      <w:r>
+        <w:rPr>
+          <w:lang w:val="en-US"/>
+        </w:rPr>
+        <w:t xml:space="preserve"> </w:t>
+      </w:r>
+      <w:proofErr w:type="spellStart"/>
+      <w:r>
+        <w:rPr>
+          <w:lang w:val="en-US"/>
+        </w:rPr>
+        <w:t>можно</w:t>
+      </w:r>
+      <w:proofErr w:type="spellEnd"/>
+      <w:r>
+        <w:rPr>
+          <w:lang w:val="en-US"/>
+        </w:rPr>
+        <w:t xml:space="preserve"> </w:t>
+      </w:r>
+      <w:proofErr w:type="spellStart"/>
+      <w:r>
+        <w:rPr>
+          <w:lang w:val="en-US"/>
+        </w:rPr>
+        <w:t>указывать</w:t>
+      </w:r>
+      <w:proofErr w:type="spellEnd"/>
+      <w:r>
+        <w:rPr>
+          <w:lang w:val="en-US"/>
+        </w:rPr>
+        <w:t xml:space="preserve"> в *.</w:t>
+      </w:r>
+      <w:proofErr w:type="spellStart"/>
+      <w:r>
+        <w:rPr>
+          <w:lang w:val="en-US"/>
+        </w:rPr>
+        <w:t>jsp</w:t>
+      </w:r>
+      <w:proofErr w:type="spellEnd"/>
+      <w:r>
+        <w:rPr>
+          <w:lang w:val="en-US"/>
+        </w:rPr>
+        <w:t xml:space="preserve"> </w:t>
+      </w:r>
+      <w:r>
+        <w:t xml:space="preserve">поля ошибок и они сами будут подставляться если поле не было </w:t>
+      </w:r>
+      <w:proofErr w:type="spellStart"/>
+      <w:r>
+        <w:t>провалидировано</w:t>
+      </w:r>
+      <w:proofErr w:type="spellEnd"/>
+      <w:r>
+        <w:t>.</w:t>
+      </w:r>
+      <w:proofErr w:type="gramEnd"/>
+      <w:r>
+        <w:t xml:space="preserve"> Это выглядит так:</w:t>
+      </w:r>
+    </w:p>
+    <w:p>
+      <w:pPr>
+        <w:rPr>
+          <w:b/>
+          <w:lang w:val="en-US"/>
+        </w:rPr>
+      </w:pPr>
+      <w:r>
+        <w:rPr>
+          <w:b/>
+          <w:lang w:val="en-US"/>
+        </w:rPr>
+        <w:t>…</w:t>
+      </w:r>
+    </w:p>
+    <w:p>
+      <w:pPr>
+        <w:rPr>
+          <w:b/>
+          <w:lang w:val="en-US"/>
+        </w:rPr>
+      </w:pPr>
+      <w:r>
+        <w:rPr>
+          <w:b/>
+          <w:lang w:val="en-US"/>
+        </w:rPr>
+        <w:t>&lt;</w:t>
+      </w:r>
+      <w:proofErr w:type="spellStart"/>
+      <w:proofErr w:type="gramStart"/>
+      <w:r>
+        <w:rPr>
+          <w:b/>
+          <w:lang w:val="en-US"/>
+        </w:rPr>
+        <w:t>form:errors</w:t>
+      </w:r>
+      <w:proofErr w:type="spellEnd"/>
+      <w:proofErr w:type="gramEnd"/>
+      <w:r>
+        <w:rPr>
+          <w:b/>
+          <w:lang w:val="en-US"/>
+        </w:rPr>
+        <w:t xml:space="preserve"> path="*" </w:t>
+      </w:r>
+      <w:proofErr w:type="spellStart"/>
+      <w:r>
+        <w:rPr>
+          <w:b/>
+          <w:lang w:val="en-US"/>
+        </w:rPr>
+        <w:t>cssClass</w:t>
+      </w:r>
+      <w:proofErr w:type="spellEnd"/>
+      <w:r>
+        <w:rPr>
+          <w:b/>
+          <w:lang w:val="en-US"/>
+        </w:rPr>
+        <w:t>="</w:t>
+      </w:r>
+      <w:proofErr w:type="spellStart"/>
+      <w:r>
+        <w:rPr>
+          <w:b/>
+          <w:lang w:val="en-US"/>
+        </w:rPr>
+        <w:t>errorblock</w:t>
+      </w:r>
+      <w:proofErr w:type="spellEnd"/>
+      <w:r>
+        <w:rPr>
+          <w:b/>
+          <w:lang w:val="en-US"/>
+        </w:rPr>
+        <w:t>" element="div"/&gt;</w:t>
+      </w:r>
+    </w:p>
+    <w:p>
+      <w:pPr>
+        <w:rPr>
+          <w:b/>
+          <w:lang w:val="en-US"/>
+        </w:rPr>
+      </w:pPr>
+      <w:r>
+        <w:rPr>
+          <w:b/>
+          <w:lang w:val="en-US"/>
+        </w:rPr>
+        <w:t>…</w:t>
+      </w:r>
+    </w:p>
+    <w:p>
+      <w:pPr>
+        <w:rPr>
+          <w:b/>
+          <w:lang w:val="en-US"/>
+        </w:rPr>
+      </w:pPr>
+      <w:r>
+        <w:rPr>
+          <w:b/>
+          <w:lang w:val="en-US"/>
+        </w:rPr>
+        <w:t>&lt;</w:t>
+      </w:r>
+      <w:proofErr w:type="spellStart"/>
+      <w:proofErr w:type="gramStart"/>
+      <w:r>
+        <w:rPr>
+          <w:b/>
+          <w:lang w:val="en-US"/>
+        </w:rPr>
+        <w:t>form:errors</w:t>
+      </w:r>
+      <w:proofErr w:type="spellEnd"/>
+      <w:proofErr w:type="gramEnd"/>
+      <w:r>
+        <w:rPr>
+          <w:b/>
+          <w:lang w:val="en-US"/>
+        </w:rPr>
+        <w:t xml:space="preserve"> path="</w:t>
+      </w:r>
+      <w:proofErr w:type="spellStart"/>
+      <w:r>
+        <w:rPr>
+          <w:b/>
+          <w:lang w:val="en-US"/>
+        </w:rPr>
+        <w:t>firstname</w:t>
+      </w:r>
+      <w:proofErr w:type="spellEnd"/>
+      <w:r>
+        <w:rPr>
+          <w:b/>
+          <w:lang w:val="en-US"/>
+        </w:rPr>
+        <w:t xml:space="preserve">" </w:t>
+      </w:r>
+      <w:proofErr w:type="spellStart"/>
+      <w:r>
+        <w:rPr>
+          <w:b/>
+          <w:lang w:val="en-US"/>
+        </w:rPr>
+        <w:t>cssClass</w:t>
+      </w:r>
+      <w:proofErr w:type="spellEnd"/>
+      <w:r>
+        <w:rPr>
+          <w:b/>
+          <w:lang w:val="en-US"/>
+        </w:rPr>
+        <w:t>="error"/&gt;</w:t>
+      </w:r>
+    </w:p>
+    <w:p>
+      <w:pPr>
+        <w:rPr>
+          <w:b/>
+          <w:lang w:val="en-US"/>
+        </w:rPr>
+      </w:pPr>
+      <w:r>
+        <w:rPr>
+          <w:b/>
+          <w:lang w:val="en-US"/>
+        </w:rPr>
+        <w:t>….</w:t>
+      </w:r>
+    </w:p>
+    <w:p>
+      <w:pPr>
+        <w:rPr>
+          <w:lang w:val="en-US"/>
+        </w:rPr>
+      </w:pPr>
+      <w:r>
+        <w:t xml:space="preserve">Полный код файла вы можете найти в </w:t>
+      </w:r>
+      <w:proofErr w:type="spellStart"/>
+      <w:r>
+        <w:t>репозитории</w:t>
+      </w:r>
+      <w:proofErr w:type="spellEnd"/>
+      <w:r>
+        <w:t xml:space="preserve">. В данном случае это </w:t>
+      </w:r>
+      <w:proofErr w:type="spellStart"/>
+      <w:r>
+        <w:t>src</w:t>
+      </w:r>
+      <w:proofErr w:type="spellEnd"/>
+      <w:r>
+        <w:t>/</w:t>
+      </w:r>
+      <w:proofErr w:type="spellStart"/>
+      <w:r>
+        <w:t>main</w:t>
+      </w:r>
+      <w:proofErr w:type="spellEnd"/>
+      <w:r>
+        <w:t>/</w:t>
+      </w:r>
+      <w:proofErr w:type="spellStart"/>
+      <w:r>
+        <w:t>webapp</w:t>
+      </w:r>
+      <w:proofErr w:type="spellEnd"/>
+      <w:r>
+        <w:t>/WEB-INF/</w:t>
+      </w:r>
+      <w:proofErr w:type="spellStart"/>
+      <w:r>
+        <w:t>pages</w:t>
+      </w:r>
+      <w:proofErr w:type="spellEnd"/>
+      <w:r>
+        <w:t>/</w:t>
+      </w:r>
+      <w:proofErr w:type="spellStart"/>
+      <w:r>
+        <w:t>registration.jsp</w:t>
+      </w:r>
+      <w:proofErr w:type="spellEnd"/>
+      <w:r>
+        <w:t>.</w:t>
+      </w:r>
+    </w:p>
+    <w:p>
+      <w:pPr>
+        <w:rPr>
+          <w:b/>
+          <w:lang w:val="en-US"/>
+        </w:rPr>
+      </w:pPr>
+      <w:r>
+        <w:t xml:space="preserve">Также будет полезно знать что можно задавить локализацию и настраиваемое отображение ошибок в файле </w:t>
+      </w:r>
+      <w:proofErr w:type="spellStart"/>
+      <w:r>
+        <w:t>src</w:t>
+      </w:r>
+      <w:proofErr w:type="spellEnd"/>
+      <w:r>
+        <w:t>/</w:t>
+      </w:r>
+      <w:proofErr w:type="spellStart"/>
+      <w:r>
+        <w:t>main</w:t>
+      </w:r>
+      <w:proofErr w:type="spellEnd"/>
+      <w:r>
+        <w:t>/</w:t>
+      </w:r>
+      <w:proofErr w:type="spellStart"/>
+      <w:r>
+        <w:t>resources</w:t>
+      </w:r>
+      <w:proofErr w:type="spellEnd"/>
+      <w:r>
+        <w:t>/</w:t>
+      </w:r>
+      <w:proofErr w:type="spellStart"/>
+      <w:r>
+        <w:t>messages.properties</w:t>
+      </w:r>
+      <w:proofErr w:type="spellEnd"/>
+      <w:r>
+        <w:t>. Выглядит это так:</w:t>
+      </w:r>
+      <w:r>
+        <w:br/>
+      </w:r>
+      <w:proofErr w:type="spellStart"/>
+      <w:r>
+        <w:rPr>
+          <w:b/>
+          <w:lang w:val="en-US"/>
+        </w:rPr>
+        <w:t>NotBlank.user.username</w:t>
+      </w:r>
+      <w:proofErr w:type="spellEnd"/>
+      <w:r>
+        <w:rPr>
+          <w:b/>
+          <w:lang w:val="en-US"/>
+        </w:rPr>
+        <w:t xml:space="preserve"> = Username may not be empty!</w:t>
+      </w:r>
+    </w:p>
+    <w:p>
+      <w:pPr>
+        <w:rPr>
+          <w:b/>
+          <w:lang w:val="en-US"/>
+        </w:rPr>
+      </w:pPr>
+      <w:proofErr w:type="spellStart"/>
+      <w:r>
+        <w:rPr>
+          <w:b/>
+          <w:lang w:val="en-US"/>
+        </w:rPr>
+        <w:t>NotBlank.user.firstname</w:t>
+      </w:r>
+      <w:proofErr w:type="spellEnd"/>
+      <w:r>
+        <w:rPr>
+          <w:b/>
+          <w:lang w:val="en-US"/>
+        </w:rPr>
+        <w:t xml:space="preserve"> = First name may not be empty!</w:t>
+      </w:r>
+    </w:p>
+    <w:p>
+      <w:pPr>
+        <w:rPr>
+          <w:b/>
+          <w:lang w:val="en-US"/>
+        </w:rPr>
+      </w:pPr>
+      <w:proofErr w:type="spellStart"/>
+      <w:r>
+        <w:rPr>
+          <w:b/>
+          <w:lang w:val="en-US"/>
+        </w:rPr>
+        <w:t>NotBlank.user.lastname</w:t>
+      </w:r>
+      <w:proofErr w:type="spellEnd"/>
+      <w:r>
+        <w:rPr>
+          <w:b/>
+          <w:lang w:val="en-US"/>
+        </w:rPr>
+        <w:t xml:space="preserve"> = Last name may not be empty!</w:t>
+      </w:r>
+    </w:p>
+    <w:p>
+      <w:pPr>
+        <w:rPr>
+          <w:b/>
+          <w:lang w:val="en-US"/>
+        </w:rPr>
+      </w:pPr>
+      <w:r>
+        <w:t xml:space="preserve">Также можно создавать свои собственные </w:t>
+      </w:r>
+      <w:proofErr w:type="spellStart"/>
+      <w:r>
+        <w:t>валидаторы</w:t>
+      </w:r>
+      <w:proofErr w:type="spellEnd"/>
+      <w:r>
+        <w:t xml:space="preserve">, но мы это рассматривать </w:t>
+      </w:r>
+      <w:r>
+        <w:t>пока не будем.</w:t>
       </w:r>
       <w:bookmarkStart w:id="0" w:name="_GoBack"/>
       <w:bookmarkEnd w:id="0"/>
-      <w:r>
-        <w:rPr>
-          <w:b/>
-          <w:lang w:val="en-US"/>
-        </w:rPr>
-        <w:t xml:space="preserve">, </w:t>
-      </w:r>
-      <w:proofErr w:type="spellStart"/>
-      <w:r>
-        <w:rPr>
-          <w:b/>
-          <w:lang w:val="en-US"/>
-        </w:rPr>
-        <w:t>plz</w:t>
-      </w:r>
-      <w:proofErr w:type="spellEnd"/>
-      <w:r>
-        <w:rPr>
-          <w:b/>
-          <w:lang w:val="en-US"/>
-        </w:rPr>
-        <w:t xml:space="preserve"> add here information about validation</w:t>
-      </w:r>
-    </w:p>
-    <w:p>
-      <w:pPr>
-        <w:rPr>
-          <w:b/>
-          <w:lang w:val="en-US"/>
-        </w:rPr>
-      </w:pPr>
       <w:r>
         <w:rPr>
           <w:b/>
@@ -1365,7 +3293,6 @@
   <w:style w:type="character" w:default="1" w:styleId="a0">
     <w:name w:val="Default Paragraph Font"/>
     <w:uiPriority w:val="1"/>
-    <w:semiHidden/>
     <w:unhideWhenUsed/>
   </w:style>
   <w:style w:type="table" w:default="1" w:styleId="a1">
@@ -1410,6 +3337,11 @@
       <w:color w:val="0000FF"/>
       <w:u w:val="single"/>
     </w:rPr>
+  </w:style>
+  <w:style w:type="character" w:customStyle="1" w:styleId="apple-converted-space">
+    <w:name w:val="apple-converted-space"/>
+    <w:basedOn w:val="a0"/>
+    <w:rsid w:val="00F67155"/>
   </w:style>
 </w:styles>
 </file>
@@ -1586,7 +3518,6 @@
   <w:style w:type="character" w:default="1" w:styleId="a0">
     <w:name w:val="Default Paragraph Font"/>
     <w:uiPriority w:val="1"/>
-    <w:semiHidden/>
     <w:unhideWhenUsed/>
   </w:style>
   <w:style w:type="table" w:default="1" w:styleId="a1">
@@ -1631,6 +3562,11 @@
       <w:color w:val="0000FF"/>
       <w:u w:val="single"/>
     </w:rPr>
+  </w:style>
+  <w:style w:type="character" w:customStyle="1" w:styleId="apple-converted-space">
+    <w:name w:val="apple-converted-space"/>
+    <w:basedOn w:val="a0"/>
+    <w:rsid w:val="00F67155"/>
   </w:style>
 </w:styles>
 </file>
@@ -1890,7 +3826,7 @@
   <a:extraClrSchemeLst/>
   <a:extLst>
     <a:ext uri="{05A4C25C-085E-4340-85A3-A5531E510DB2}">
-      <thm15:themeFamily xmlns:thm15="http://schemas.microsoft.com/office/thememl/2012/main" xmlns="" name="Office Theme" id="{62F939B6-93AF-4DB8-9C6B-D6C7DFDC589F}" vid="{4A3C46E8-61CC-4603-A589-7422A47A8E4A}"/>
+      <thm15:themeFamily xmlns="" xmlns:thm15="http://schemas.microsoft.com/office/thememl/2012/main" name="Office Theme" id="{62F939B6-93AF-4DB8-9C6B-D6C7DFDC589F}" vid="{4A3C46E8-61CC-4603-A589-7422A47A8E4A}"/>
     </a:ext>
   </a:extLst>
 </a:theme>

</xml_diff>